<commit_message>
2nd Commit - Modified mydoc7 and myfile7
</commit_message>
<xml_diff>
--- a/mydoc7.docx
+++ b/mydoc7.docx
@@ -10,6 +10,11 @@
     <w:p>
       <w:r>
         <w:t>Created April 22, 2020</w:t>
+      </w:r>
+    </w:p>
+    <w:p>
+      <w:r>
+        <w:t>Updated for a second commit.</w:t>
       </w:r>
     </w:p>
     <w:sectPr>
@@ -145,6 +150,7 @@
     <w:lsdException w:name="HTML Sample" w:semiHidden="1" w:unhideWhenUsed="1"/>
     <w:lsdException w:name="HTML Typewriter" w:semiHidden="1" w:unhideWhenUsed="1"/>
     <w:lsdException w:name="HTML Variable" w:semiHidden="1" w:unhideWhenUsed="1"/>
+    <w:lsdException w:name="Normal Table" w:semiHidden="1" w:unhideWhenUsed="1"/>
     <w:lsdException w:name="annotation subject" w:semiHidden="1" w:unhideWhenUsed="1"/>
     <w:lsdException w:name="No List" w:semiHidden="1" w:unhideWhenUsed="1"/>
     <w:lsdException w:name="Outline List 1" w:semiHidden="1" w:unhideWhenUsed="1"/>
@@ -191,8 +197,10 @@
     <w:lsdException w:name="Table Subtle 2" w:semiHidden="1" w:unhideWhenUsed="1"/>
     <w:lsdException w:name="Table Web 1" w:semiHidden="1" w:unhideWhenUsed="1"/>
     <w:lsdException w:name="Table Web 2" w:semiHidden="1" w:unhideWhenUsed="1"/>
+    <w:lsdException w:name="Table Web 3" w:semiHidden="1" w:unhideWhenUsed="1"/>
     <w:lsdException w:name="Balloon Text" w:semiHidden="1" w:unhideWhenUsed="1"/>
     <w:lsdException w:name="Table Grid" w:uiPriority="39"/>
+    <w:lsdException w:name="Table Theme" w:semiHidden="1" w:unhideWhenUsed="1"/>
     <w:lsdException w:name="Placeholder Text" w:semiHidden="1"/>
     <w:lsdException w:name="No Spacing" w:uiPriority="1" w:qFormat="1"/>
     <w:lsdException w:name="Light Shading" w:uiPriority="60"/>

</xml_diff>

<commit_message>
Initial Commit - april-brn - modified mydoc7, added mydoc8 and myfile8
</commit_message>
<xml_diff>
--- a/mydoc7.docx
+++ b/mydoc7.docx
@@ -15,6 +15,20 @@
     <w:p>
       <w:r>
         <w:t>Updated for a second commit.</w:t>
+      </w:r>
+    </w:p>
+    <w:p/>
+    <w:p>
+      <w:r>
+        <w:t xml:space="preserve">Under branch </w:t>
+      </w:r>
+      <w:proofErr w:type="spellStart"/>
+      <w:r>
+        <w:t>april-brn</w:t>
+      </w:r>
+      <w:proofErr w:type="spellEnd"/>
+      <w:r>
+        <w:t>, add this line.</w:t>
       </w:r>
     </w:p>
     <w:sectPr>

</xml_diff>

<commit_message>
1st Commit for april-fix-brn - changed mydoc7 added mydoc9 and mytxt9
</commit_message>
<xml_diff>
--- a/mydoc7.docx
+++ b/mydoc7.docx
@@ -17,6 +17,26 @@
         <w:t>Updated for a second commit.</w:t>
       </w:r>
     </w:p>
+    <w:p>
+      <w:r>
+        <w:t xml:space="preserve"> - - -</w:t>
+      </w:r>
+    </w:p>
+    <w:p>
+      <w:r>
+        <w:t>Updated in April-fix-</w:t>
+      </w:r>
+      <w:proofErr w:type="spellStart"/>
+      <w:r>
+        <w:t>brn</w:t>
+      </w:r>
+      <w:proofErr w:type="spellEnd"/>
+      <w:r>
+        <w:t xml:space="preserve"> for a hot fix.</w:t>
+      </w:r>
+    </w:p>
+    <w:p/>
+    <w:p/>
     <w:sectPr>
       <w:pgSz w:w="12240" w:h="15840"/>
       <w:pgMar w:top="1440" w:right="1440" w:bottom="1440" w:left="1440" w:header="720" w:footer="720" w:gutter="0"/>

</xml_diff>

<commit_message>
Commit to resolve the conflict in merging.
</commit_message>
<xml_diff>
--- a/mydoc7.docx
+++ b/mydoc7.docx
@@ -20,17 +20,18 @@
     <w:p/>
     <w:p>
       <w:r>
-        <w:t xml:space="preserve">Under branch </w:t>
+        <w:t>Under branch April-</w:t>
       </w:r>
       <w:proofErr w:type="spellStart"/>
       <w:r>
-        <w:t>april-brn</w:t>
+        <w:t>brn</w:t>
       </w:r>
       <w:proofErr w:type="spellEnd"/>
       <w:r>
         <w:t>, add this line.</w:t>
       </w:r>
     </w:p>
+    <w:p/>
     <w:sectPr>
       <w:pgSz w:w="12240" w:h="15840"/>
       <w:pgMar w:top="1440" w:right="1440" w:bottom="1440" w:left="1440" w:header="720" w:footer="720" w:gutter="0"/>

</xml_diff>